<commit_message>
State of art - Docendo
.
</commit_message>
<xml_diff>
--- a/Rapport/partials/State of art -Docendo.docx
+++ b/Rapport/partials/State of art -Docendo.docx
@@ -4,6 +4,7 @@
   <w:body>
     <w:p>
       <w:pPr>
+        <w:spacing w:line="276" w:lineRule="auto"/>
         <w:rPr>
           <w:sz w:val="24"/>
           <w:szCs w:val="24"/>
@@ -19,6 +20,7 @@
     </w:p>
     <w:p>
       <w:pPr>
+        <w:spacing w:line="276" w:lineRule="auto"/>
         <w:rPr>
           <w:sz w:val="24"/>
           <w:szCs w:val="24"/>
@@ -47,34 +49,33 @@
           <w:sz w:val="24"/>
           <w:szCs w:val="24"/>
         </w:rPr>
-        <w:t xml:space="preserve">…] </w:t>
-      </w:r>
-      <w:r>
-        <w:rPr>
-          <w:i/>
-          <w:sz w:val="24"/>
-          <w:szCs w:val="24"/>
-        </w:rPr>
-        <w:t>selvom det tager højde for mange ting, så er der bare nogle ting som det ikke altid tager højde for.</w:t>
-      </w:r>
-      <w:r>
-        <w:rPr>
-          <w:i/>
-          <w:sz w:val="24"/>
-          <w:szCs w:val="24"/>
-        </w:rPr>
-        <w:t xml:space="preserve">” </w:t>
-      </w:r>
-      <w:r>
-        <w:rPr>
-          <w:sz w:val="24"/>
-          <w:szCs w:val="24"/>
-        </w:rPr>
-        <w:t xml:space="preserve">Dette tydeliggør problematikken og pointen i, at skemalægningsprogrammerne ganske enkelt ikke indeholder nok parametre og er præcist nok, til at skoler med forhindringer kan gøre brug af programmerne. </w:t>
+        <w:t xml:space="preserve">…] selvom det tager højde for mange ting, så er der bare nogle ting som det ikke altid tager højde for.” </w:t>
+      </w:r>
+      <w:r>
+        <w:rPr>
+          <w:sz w:val="24"/>
+          <w:szCs w:val="24"/>
+        </w:rPr>
+        <w:t>Dette tydeliggør problematikken og pointen i, at skemalægningsprogrammerne ganske enkelt ikke indeholder</w:t>
+      </w:r>
+      <w:r>
+        <w:rPr>
+          <w:sz w:val="24"/>
+          <w:szCs w:val="24"/>
+        </w:rPr>
+        <w:t xml:space="preserve"> nok parametre og er præcis</w:t>
+      </w:r>
+      <w:r>
+        <w:rPr>
+          <w:sz w:val="24"/>
+          <w:szCs w:val="24"/>
+        </w:rPr>
+        <w:t xml:space="preserve"> nok, til at skoler med forhindringer kan gøre brug af programmerne. </w:t>
       </w:r>
     </w:p>
     <w:p>
       <w:pPr>
+        <w:spacing w:line="276" w:lineRule="auto"/>
         <w:rPr>
           <w:sz w:val="24"/>
           <w:szCs w:val="24"/>
@@ -136,6 +137,7 @@
     </w:p>
     <w:p>
       <w:pPr>
+        <w:spacing w:line="276" w:lineRule="auto"/>
         <w:rPr>
           <w:sz w:val="24"/>
           <w:szCs w:val="24"/>
@@ -162,7 +164,49 @@
           <w:sz w:val="24"/>
           <w:szCs w:val="24"/>
         </w:rPr>
-        <w:t>, hvilket skyldes flere faktorer. Selvom at programmet opfylder de mest væsentlige krav omkring, hvorvidt et skema bør lægges for optimalt udbytte, er programmet ganske enkelt alt for upræcist i forhold til hvilke parametre der tages stilling til, og hvilken af parametre prioriteres højest. Typisk vil sådan et program virke for en skole, hvor lærere ikke har problemer med hensyn til opdeling i teams mm., men dette er ikke tilfældet i nogle steder. Heriblandt er Sofiendalskolen er af skolerne, hvor lærernes teams ikke fungerer optimalt på grund af, nogle af lærerne er medlemmer i flere teams. Dette er en essentiel parameter som der ikke tages højde for i skemalægningsprogrammerne, som forårsager forringet udbytte af programmet og i værste fald en helt anden alternativ metode at lægge skemaet. Dog er der samtidig andre faktorer, som gør de</w:t>
+        <w:t>, hvilket s</w:t>
+      </w:r>
+      <w:r>
+        <w:rPr>
+          <w:sz w:val="24"/>
+          <w:szCs w:val="24"/>
+        </w:rPr>
+        <w:t>kyldes flere faktorer. Selvom</w:t>
+      </w:r>
+      <w:r>
+        <w:rPr>
+          <w:sz w:val="24"/>
+          <w:szCs w:val="24"/>
+        </w:rPr>
+        <w:t xml:space="preserve"> programmet opfylder de mest væsentlige krav omkring, hvorvidt et skema bør lægges for optimalt udbytte, er programmet ganske enkelt alt for upræcist i forhold til hvilke parametre der tages stilling til, og hvilken af parametre prioriteres højest. Typisk vil sådan et program virke for en skole, hvor lærere ikke har problemer med hensyn til opdeling i teams mm.</w:t>
+      </w:r>
+      <w:r>
+        <w:rPr>
+          <w:sz w:val="24"/>
+          <w:szCs w:val="24"/>
+        </w:rPr>
+        <w:t xml:space="preserve">, men dette er ikke tilfældet </w:t>
+      </w:r>
+      <w:r>
+        <w:rPr>
+          <w:sz w:val="24"/>
+          <w:szCs w:val="24"/>
+        </w:rPr>
+        <w:t>nogle steder. Heriblandt er Sofiendalskolen</w:t>
+      </w:r>
+      <w:r>
+        <w:rPr>
+          <w:sz w:val="24"/>
+          <w:szCs w:val="24"/>
+        </w:rPr>
+        <w:t>, som</w:t>
+      </w:r>
+      <w:r>
+        <w:rPr>
+          <w:sz w:val="24"/>
+          <w:szCs w:val="24"/>
+        </w:rPr>
+        <w:t xml:space="preserve"> er af skolerne, hvor lærernes teams ikke fungerer optimalt på grund af, nogle af lærerne er medlemmer i flere teams. Dette er en essentiel parameter som der ikke tages højde for i skemalægningsprogrammerne, som forårsager forringet udbytte af programmet og i værste fald en helt anden alternativ metode at lægge skemaet. Dog er der samtidig andre faktorer, som gør de</w:t>
       </w:r>
       <w:r>
         <w:rPr>
@@ -223,6 +267,7 @@
     </w:p>
     <w:p>
       <w:pPr>
+        <w:spacing w:line="276" w:lineRule="auto"/>
         <w:rPr>
           <w:sz w:val="24"/>
           <w:szCs w:val="24"/>
@@ -233,7 +278,21 @@
           <w:sz w:val="24"/>
           <w:szCs w:val="24"/>
         </w:rPr>
-        <w:t>Derfor vil en mulig forbedring af de nuværende skemalægningsprogrammer være at der måske skal tages stilling til disse små fak</w:t>
+        <w:t>Derfor vil en mulig forbedring af de nuværende skemalægn</w:t>
+      </w:r>
+      <w:r>
+        <w:rPr>
+          <w:sz w:val="24"/>
+          <w:szCs w:val="24"/>
+        </w:rPr>
+        <w:t>ingsprogrammer være at tage stilling til mindre</w:t>
+      </w:r>
+      <w:r>
+        <w:rPr>
+          <w:sz w:val="24"/>
+          <w:szCs w:val="24"/>
+        </w:rPr>
+        <w:t xml:space="preserve"> faktorer</w:t>
       </w:r>
       <w:bookmarkStart w:id="0" w:name="_GoBack"/>
       <w:bookmarkEnd w:id="0"/>
@@ -242,11 +301,12 @@
           <w:sz w:val="24"/>
           <w:szCs w:val="24"/>
         </w:rPr>
-        <w:t xml:space="preserve">torer som enhver skole står imod, og prøve at give en hjælpende hånd, så sparer en del læretimer. Programmet skal derfor ikke kunne udlevere et endeligt skema, men til gengæld skal det kunne give en klar formular eller en retningslinje, som skolen herefter kan følge og tilpasse, alt afhængigt af hvilke parametre og faktorer skolen prioriterer højest. </w:t>
+        <w:t xml:space="preserve">. Programmet skal derfor ikke kunne udlevere et endeligt skema, men til gengæld skal det kunne give en klar formular eller en retningslinje, som skolen herefter kan følge og tilpasse, alt afhængigt af hvilke parametre og faktorer skolen prioriterer højest. </w:t>
       </w:r>
     </w:p>
     <w:p>
       <w:pPr>
+        <w:spacing w:line="276" w:lineRule="auto"/>
         <w:rPr>
           <w:sz w:val="24"/>
           <w:szCs w:val="24"/>
@@ -255,6 +315,7 @@
     </w:p>
     <w:p>
       <w:pPr>
+        <w:spacing w:line="276" w:lineRule="auto"/>
         <w:rPr>
           <w:sz w:val="24"/>
           <w:szCs w:val="24"/>
@@ -394,6 +455,7 @@
     <w:lsdException w:name="HTML Sample" w:semiHidden="1" w:unhideWhenUsed="1"/>
     <w:lsdException w:name="HTML Typewriter" w:semiHidden="1" w:unhideWhenUsed="1"/>
     <w:lsdException w:name="HTML Variable" w:semiHidden="1" w:unhideWhenUsed="1"/>
+    <w:lsdException w:name="Normal Table" w:semiHidden="1" w:unhideWhenUsed="1"/>
     <w:lsdException w:name="annotation subject" w:semiHidden="1" w:unhideWhenUsed="1"/>
     <w:lsdException w:name="No List" w:semiHidden="1" w:unhideWhenUsed="1"/>
     <w:lsdException w:name="Outline List 1" w:semiHidden="1" w:unhideWhenUsed="1"/>
@@ -440,8 +502,10 @@
     <w:lsdException w:name="Table Subtle 2" w:semiHidden="1" w:unhideWhenUsed="1"/>
     <w:lsdException w:name="Table Web 1" w:semiHidden="1" w:unhideWhenUsed="1"/>
     <w:lsdException w:name="Table Web 2" w:semiHidden="1" w:unhideWhenUsed="1"/>
+    <w:lsdException w:name="Table Web 3" w:semiHidden="1" w:unhideWhenUsed="1"/>
     <w:lsdException w:name="Balloon Text" w:semiHidden="1" w:unhideWhenUsed="1"/>
     <w:lsdException w:name="Table Grid" w:uiPriority="39"/>
+    <w:lsdException w:name="Table Theme" w:semiHidden="1" w:unhideWhenUsed="1"/>
     <w:lsdException w:name="Placeholder Text" w:semiHidden="1"/>
     <w:lsdException w:name="No Spacing" w:uiPriority="1" w:qFormat="1"/>
     <w:lsdException w:name="Light Shading" w:uiPriority="60"/>

</xml_diff>